<commit_message>
Add clarification on initial sensor research
</commit_message>
<xml_diff>
--- a/Hani/Sensors Research.docx
+++ b/Hani/Sensors Research.docx
@@ -33,7 +33,35 @@
           <w:rPr>
             <w:rStyle w:val="Hyperlink"/>
           </w:rPr>
-          <w:t>Material Thermal Degradation Under Reentry Aerodynamic Heating (2014) | Deependran Balakrishnan | 17 Citations</w:t>
+          <w:t xml:space="preserve">Material Thermal Degradation Under </w:t>
+        </w:r>
+        <w:proofErr w:type="spellStart"/>
+        <w:r>
+          <w:rPr>
+            <w:rStyle w:val="Hyperlink"/>
+          </w:rPr>
+          <w:t>Reentry</w:t>
+        </w:r>
+        <w:proofErr w:type="spellEnd"/>
+        <w:r>
+          <w:rPr>
+            <w:rStyle w:val="Hyperlink"/>
+          </w:rPr>
+          <w:t xml:space="preserve"> Aerodynamic Heating (2014) | </w:t>
+        </w:r>
+        <w:proofErr w:type="spellStart"/>
+        <w:r>
+          <w:rPr>
+            <w:rStyle w:val="Hyperlink"/>
+          </w:rPr>
+          <w:t>Deependran</w:t>
+        </w:r>
+        <w:proofErr w:type="spellEnd"/>
+        <w:r>
+          <w:rPr>
+            <w:rStyle w:val="Hyperlink"/>
+          </w:rPr>
+          <w:t xml:space="preserve"> Balakrishnan | 17 Citations</w:t>
         </w:r>
       </w:hyperlink>
     </w:p>
@@ -78,19 +106,461 @@
           <w:ilvl w:val="1"/>
           <w:numId w:val="1"/>
         </w:numPr>
+        <w:rPr>
+          <w:rStyle w:val="Hyperlink"/>
+          <w:color w:val="auto"/>
+          <w:u w:val="none"/>
+        </w:rPr>
       </w:pPr>
       <w:hyperlink r:id="rId8" w:history="1">
         <w:r>
           <w:rPr>
             <w:rStyle w:val="Hyperlink"/>
           </w:rPr>
-          <w:t>Webinar 01312023-Final.p</w:t>
-        </w:r>
-        <w:r>
-          <w:rPr>
-            <w:rStyle w:val="Hyperlink"/>
-          </w:rPr>
-          <w:t>d</w:t>
+          <w:t>Webinar 01312023-Final.pdf</w:t>
+        </w:r>
+      </w:hyperlink>
+    </w:p>
+    <w:p>
+      <w:pPr>
+        <w:pStyle w:val="ListParagraph"/>
+        <w:numPr>
+          <w:ilvl w:val="1"/>
+          <w:numId w:val="1"/>
+        </w:numPr>
+      </w:pPr>
+      <w:hyperlink r:id="rId9" w:history="1">
+        <w:r>
+          <w:rPr>
+            <w:rStyle w:val="Hyperlink"/>
+          </w:rPr>
+          <w:t>Thermite-for-Demise: Preliminary on-Ground Heat Transfer Experimental Testing | AIAA SciTech Forum</w:t>
+        </w:r>
+      </w:hyperlink>
+    </w:p>
+    <w:p>
+      <w:pPr>
+        <w:pStyle w:val="ListParagraph"/>
+        <w:numPr>
+          <w:ilvl w:val="0"/>
+          <w:numId w:val="1"/>
+        </w:numPr>
+      </w:pPr>
+      <w:r>
+        <w:t>List of p</w:t>
+      </w:r>
+      <w:r>
+        <w:t xml:space="preserve">otential </w:t>
+      </w:r>
+      <w:r>
+        <w:t>m</w:t>
+      </w:r>
+      <w:r>
+        <w:t xml:space="preserve">easuring </w:t>
+      </w:r>
+      <w:r>
+        <w:t>i</w:t>
+      </w:r>
+      <w:r>
+        <w:t xml:space="preserve">nstruments for </w:t>
+      </w:r>
+      <w:r>
+        <w:t>m</w:t>
+      </w:r>
+      <w:r>
+        <w:t xml:space="preserve">aterial </w:t>
+      </w:r>
+      <w:r>
+        <w:t>d</w:t>
+      </w:r>
+      <w:r>
+        <w:t>egradation</w:t>
+      </w:r>
+    </w:p>
+    <w:p>
+      <w:pPr>
+        <w:pStyle w:val="ListParagraph"/>
+        <w:numPr>
+          <w:ilvl w:val="1"/>
+          <w:numId w:val="1"/>
+        </w:numPr>
+      </w:pPr>
+      <w:r>
+        <w:t>Temperature</w:t>
+      </w:r>
+      <w:r>
+        <w:t xml:space="preserve"> and heat</w:t>
+      </w:r>
+    </w:p>
+    <w:p>
+      <w:pPr>
+        <w:pStyle w:val="ListParagraph"/>
+        <w:numPr>
+          <w:ilvl w:val="2"/>
+          <w:numId w:val="1"/>
+        </w:numPr>
+      </w:pPr>
+      <w:r>
+        <w:t>Thermocouple</w:t>
+      </w:r>
+    </w:p>
+    <w:p>
+      <w:pPr>
+        <w:pStyle w:val="ListParagraph"/>
+        <w:numPr>
+          <w:ilvl w:val="3"/>
+          <w:numId w:val="1"/>
+        </w:numPr>
+      </w:pPr>
+      <w:r>
+        <w:t>V</w:t>
+      </w:r>
+      <w:r>
+        <w:t>oltage across the double-wire depends on temperature</w:t>
+      </w:r>
+    </w:p>
+    <w:p>
+      <w:pPr>
+        <w:pStyle w:val="ListParagraph"/>
+        <w:numPr>
+          <w:ilvl w:val="4"/>
+          <w:numId w:val="1"/>
+        </w:numPr>
+      </w:pPr>
+      <w:hyperlink r:id="rId10" w:history="1">
+        <w:r>
+          <w:rPr>
+            <w:rStyle w:val="Hyperlink"/>
+          </w:rPr>
+          <w:t>What is a thermocouple and how does it work?</w:t>
+        </w:r>
+      </w:hyperlink>
+    </w:p>
+    <w:p>
+      <w:pPr>
+        <w:pStyle w:val="ListParagraph"/>
+        <w:numPr>
+          <w:ilvl w:val="3"/>
+          <w:numId w:val="1"/>
+        </w:numPr>
+      </w:pPr>
+      <w:r>
+        <w:t>Uses the Seebeck Effect</w:t>
+      </w:r>
+    </w:p>
+    <w:p>
+      <w:pPr>
+        <w:pStyle w:val="ListParagraph"/>
+        <w:numPr>
+          <w:ilvl w:val="4"/>
+          <w:numId w:val="1"/>
+        </w:numPr>
+      </w:pPr>
+      <w:hyperlink r:id="rId11" w:history="1">
+        <w:r>
+          <w:rPr>
+            <w:rStyle w:val="Hyperlink"/>
+          </w:rPr>
+          <w:t>The Seebeck Effect: How Temperature Differences Generate Electricity | Electrical4U</w:t>
+        </w:r>
+      </w:hyperlink>
+    </w:p>
+    <w:p>
+      <w:pPr>
+        <w:pStyle w:val="ListParagraph"/>
+        <w:numPr>
+          <w:ilvl w:val="3"/>
+          <w:numId w:val="1"/>
+        </w:numPr>
+      </w:pPr>
+      <w:r>
+        <w:t xml:space="preserve">Used in </w:t>
+      </w:r>
+      <w:hyperlink r:id="rId12" w:history="1">
+        <w:r>
+          <w:rPr>
+            <w:rStyle w:val="Hyperlink"/>
+          </w:rPr>
+          <w:t>Advancing spacecraft demisability through a novel composite bolt joint system: a step toward sustainable and safe space environments | CEAS Space Journal</w:t>
+        </w:r>
+      </w:hyperlink>
+    </w:p>
+    <w:p>
+      <w:pPr>
+        <w:pStyle w:val="ListParagraph"/>
+        <w:numPr>
+          <w:ilvl w:val="2"/>
+          <w:numId w:val="1"/>
+        </w:numPr>
+      </w:pPr>
+      <w:r>
+        <w:t xml:space="preserve">Infrared </w:t>
+      </w:r>
+      <w:r>
+        <w:t>c</w:t>
+      </w:r>
+      <w:r>
+        <w:t>amera</w:t>
+      </w:r>
+    </w:p>
+    <w:p>
+      <w:pPr>
+        <w:pStyle w:val="ListParagraph"/>
+        <w:numPr>
+          <w:ilvl w:val="2"/>
+          <w:numId w:val="1"/>
+        </w:numPr>
+      </w:pPr>
+      <w:r>
+        <w:t xml:space="preserve">Heat </w:t>
+      </w:r>
+      <w:r>
+        <w:t xml:space="preserve">Flux </w:t>
+      </w:r>
+      <w:r>
+        <w:t>sensors</w:t>
+      </w:r>
+    </w:p>
+    <w:p>
+      <w:pPr>
+        <w:pStyle w:val="ListParagraph"/>
+        <w:numPr>
+          <w:ilvl w:val="3"/>
+          <w:numId w:val="1"/>
+        </w:numPr>
+      </w:pPr>
+      <w:r>
+        <w:t>Measure heat transfer through a surface</w:t>
+      </w:r>
+    </w:p>
+    <w:p>
+      <w:pPr>
+        <w:pStyle w:val="ListParagraph"/>
+        <w:numPr>
+          <w:ilvl w:val="3"/>
+          <w:numId w:val="1"/>
+        </w:numPr>
+      </w:pPr>
+      <w:hyperlink r:id="rId13" w:history="1">
+        <w:r>
+          <w:rPr>
+            <w:rStyle w:val="Hyperlink"/>
+          </w:rPr>
+          <w:t>Heat flux sensors: the latest technologies</w:t>
+        </w:r>
+      </w:hyperlink>
+    </w:p>
+    <w:p>
+      <w:pPr>
+        <w:pStyle w:val="ListParagraph"/>
+        <w:numPr>
+          <w:ilvl w:val="1"/>
+          <w:numId w:val="1"/>
+        </w:numPr>
+      </w:pPr>
+      <w:r>
+        <w:t>Strain</w:t>
+      </w:r>
+    </w:p>
+    <w:p>
+      <w:pPr>
+        <w:pStyle w:val="ListParagraph"/>
+        <w:numPr>
+          <w:ilvl w:val="2"/>
+          <w:numId w:val="1"/>
+        </w:numPr>
+      </w:pPr>
+      <w:r>
+        <w:t xml:space="preserve">Strain </w:t>
+      </w:r>
+      <w:r>
+        <w:t>g</w:t>
+      </w:r>
+      <w:r>
+        <w:t>auge</w:t>
+      </w:r>
+    </w:p>
+    <w:p>
+      <w:pPr>
+        <w:pStyle w:val="ListParagraph"/>
+        <w:numPr>
+          <w:ilvl w:val="3"/>
+          <w:numId w:val="1"/>
+        </w:numPr>
+      </w:pPr>
+      <w:r>
+        <w:t>Measures strain via extension of wires and change of resistance</w:t>
+      </w:r>
+    </w:p>
+    <w:p>
+      <w:pPr>
+        <w:pStyle w:val="ListParagraph"/>
+        <w:numPr>
+          <w:ilvl w:val="3"/>
+          <w:numId w:val="1"/>
+        </w:numPr>
+      </w:pPr>
+      <w:hyperlink r:id="rId14" w:history="1">
+        <w:r>
+          <w:rPr>
+            <w:rStyle w:val="Hyperlink"/>
+          </w:rPr>
+          <w:t>Strain Gauge: Working Principle &amp; Diagram | Electrical4U</w:t>
+        </w:r>
+      </w:hyperlink>
+    </w:p>
+    <w:p>
+      <w:pPr>
+        <w:pStyle w:val="ListParagraph"/>
+        <w:numPr>
+          <w:ilvl w:val="2"/>
+          <w:numId w:val="1"/>
+        </w:numPr>
+      </w:pPr>
+      <w:r>
+        <w:t xml:space="preserve">Optical </w:t>
+      </w:r>
+      <w:r>
+        <w:t>fibre</w:t>
+      </w:r>
+      <w:r>
+        <w:t xml:space="preserve"> </w:t>
+      </w:r>
+      <w:r>
+        <w:t>s</w:t>
+      </w:r>
+      <w:r>
+        <w:t>ensors</w:t>
+      </w:r>
+    </w:p>
+    <w:p>
+      <w:pPr>
+        <w:pStyle w:val="ListParagraph"/>
+        <w:numPr>
+          <w:ilvl w:val="3"/>
+          <w:numId w:val="1"/>
+        </w:numPr>
+      </w:pPr>
+      <w:r>
+        <w:t>Can measure strain amongst other variables</w:t>
+      </w:r>
+    </w:p>
+    <w:p>
+      <w:pPr>
+        <w:pStyle w:val="ListParagraph"/>
+        <w:numPr>
+          <w:ilvl w:val="3"/>
+          <w:numId w:val="1"/>
+        </w:numPr>
+      </w:pPr>
+      <w:r>
+        <w:t>Fiber Bragg Grating</w:t>
+      </w:r>
+      <w:r>
+        <w:t xml:space="preserve"> detects shifting in Bragg wavelength/ temperature from change in shift of reflected wavelength</w:t>
+      </w:r>
+    </w:p>
+    <w:p>
+      <w:pPr>
+        <w:pStyle w:val="ListParagraph"/>
+        <w:numPr>
+          <w:ilvl w:val="4"/>
+          <w:numId w:val="1"/>
+        </w:numPr>
+      </w:pPr>
+      <w:hyperlink r:id="rId15" w:history="1">
+        <w:r>
+          <w:rPr>
+            <w:rStyle w:val="Hyperlink"/>
+          </w:rPr>
+          <w:t>Microsoft Word - 01_Allil_final.docx</w:t>
+        </w:r>
+      </w:hyperlink>
+    </w:p>
+    <w:p>
+      <w:pPr>
+        <w:pStyle w:val="ListParagraph"/>
+        <w:numPr>
+          <w:ilvl w:val="3"/>
+          <w:numId w:val="1"/>
+        </w:numPr>
+      </w:pPr>
+      <w:r>
+        <w:t>Sources:</w:t>
+      </w:r>
+    </w:p>
+    <w:p>
+      <w:pPr>
+        <w:pStyle w:val="ListParagraph"/>
+        <w:numPr>
+          <w:ilvl w:val="4"/>
+          <w:numId w:val="1"/>
+        </w:numPr>
+      </w:pPr>
+      <w:hyperlink r:id="rId16" w:history="1">
+        <w:r>
+          <w:rPr>
+            <w:rStyle w:val="Hyperlink"/>
+          </w:rPr>
+          <w:t xml:space="preserve">Optical Fiber </w:t>
+        </w:r>
+        <w:r>
+          <w:rPr>
+            <w:rStyle w:val="Hyperlink"/>
+          </w:rPr>
+          <w:t>S</w:t>
+        </w:r>
+        <w:r>
+          <w:rPr>
+            <w:rStyle w:val="Hyperlink"/>
+          </w:rPr>
+          <w:t>ensors: Working Principle, Applications, and Limitations - Elsherif - 2022 - Advanced Photonics Research - Wiley Online Library</w:t>
+        </w:r>
+      </w:hyperlink>
+    </w:p>
+    <w:p>
+      <w:pPr>
+        <w:pStyle w:val="ListParagraph"/>
+        <w:numPr>
+          <w:ilvl w:val="4"/>
+          <w:numId w:val="1"/>
+        </w:numPr>
+      </w:pPr>
+      <w:hyperlink r:id="rId17" w:history="1">
+        <w:r>
+          <w:rPr>
+            <w:rStyle w:val="Hyperlink"/>
+          </w:rPr>
+          <w:t>Functional Optical Fiber Sensors Detecting Imperceptible Physical/Chemical Changes for Smart Batteries | Nano-Micro Letters</w:t>
+        </w:r>
+      </w:hyperlink>
+    </w:p>
+    <w:p>
+      <w:pPr>
+        <w:pStyle w:val="ListParagraph"/>
+        <w:numPr>
+          <w:ilvl w:val="4"/>
+          <w:numId w:val="1"/>
+        </w:numPr>
+      </w:pPr>
+      <w:hyperlink r:id="rId18" w:history="1">
+        <w:r>
+          <w:rPr>
+            <w:rStyle w:val="Hyperlink"/>
+          </w:rPr>
+          <w:t>Microsoft Word</w:t>
+        </w:r>
+        <w:r>
+          <w:rPr>
+            <w:rStyle w:val="Hyperlink"/>
+          </w:rPr>
+          <w:t xml:space="preserve"> </w:t>
+        </w:r>
+        <w:r>
+          <w:rPr>
+            <w:rStyle w:val="Hyperlink"/>
+          </w:rPr>
+          <w:t>- 01_Allil_</w:t>
         </w:r>
         <w:r>
           <w:rPr>
@@ -98,46 +568,236 @@
           </w:rPr>
           <w:t>f</w:t>
         </w:r>
-      </w:hyperlink>
-    </w:p>
-    <w:p>
-      <w:pPr>
-        <w:pStyle w:val="ListParagraph"/>
-        <w:numPr>
-          <w:ilvl w:val="0"/>
-          <w:numId w:val="1"/>
-        </w:numPr>
-      </w:pPr>
-      <w:r>
-        <w:t>List of p</w:t>
-      </w:r>
-      <w:r>
-        <w:t xml:space="preserve">otential </w:t>
-      </w:r>
-      <w:r>
-        <w:t>m</w:t>
-      </w:r>
-      <w:r>
-        <w:t xml:space="preserve">easuring </w:t>
-      </w:r>
-      <w:r>
-        <w:t>i</w:t>
-      </w:r>
-      <w:r>
-        <w:t xml:space="preserve">nstruments for </w:t>
-      </w:r>
-      <w:r>
-        <w:t>m</w:t>
-      </w:r>
-      <w:r>
-        <w:t xml:space="preserve">aterial </w:t>
+        <w:r>
+          <w:rPr>
+            <w:rStyle w:val="Hyperlink"/>
+          </w:rPr>
+          <w:t>inal.docx</w:t>
+        </w:r>
+      </w:hyperlink>
+    </w:p>
+    <w:p>
+      <w:pPr>
+        <w:pStyle w:val="ListParagraph"/>
+        <w:numPr>
+          <w:ilvl w:val="1"/>
+          <w:numId w:val="1"/>
+        </w:numPr>
+      </w:pPr>
+      <w:r>
+        <w:t>Vibrations</w:t>
+      </w:r>
+      <w:r>
+        <w:t xml:space="preserve"> and </w:t>
+      </w:r>
+      <w:r>
+        <w:t>s</w:t>
+      </w:r>
+      <w:r>
+        <w:t>ound</w:t>
+      </w:r>
+    </w:p>
+    <w:p>
+      <w:pPr>
+        <w:pStyle w:val="ListParagraph"/>
+        <w:numPr>
+          <w:ilvl w:val="2"/>
+          <w:numId w:val="1"/>
+        </w:numPr>
+      </w:pPr>
+      <w:r>
+        <w:t xml:space="preserve">Vibration </w:t>
+      </w:r>
+      <w:r>
+        <w:t>s</w:t>
+      </w:r>
+      <w:r>
+        <w:t>ensors</w:t>
+      </w:r>
+    </w:p>
+    <w:p>
+      <w:pPr>
+        <w:pStyle w:val="ListParagraph"/>
+        <w:numPr>
+          <w:ilvl w:val="3"/>
+          <w:numId w:val="1"/>
+        </w:numPr>
+      </w:pPr>
+      <w:r>
+        <w:t xml:space="preserve">Layers polarised in opposite directions move when vibrated, causing </w:t>
+      </w:r>
+      <w:r>
+        <w:t>a current</w:t>
+      </w:r>
+    </w:p>
+    <w:p>
+      <w:pPr>
+        <w:pStyle w:val="ListParagraph"/>
+        <w:numPr>
+          <w:ilvl w:val="3"/>
+          <w:numId w:val="1"/>
+        </w:numPr>
+      </w:pPr>
+      <w:r>
+        <w:t xml:space="preserve">Product example: </w:t>
+      </w:r>
+      <w:hyperlink r:id="rId19" w:history="1">
+        <w:r>
+          <w:rPr>
+            <w:rStyle w:val="Hyperlink"/>
+          </w:rPr>
+          <w:t>RS PRO Vibration Sensor, 100 Hz, -15°C → +55°C | RS</w:t>
+        </w:r>
+      </w:hyperlink>
+    </w:p>
+    <w:p>
+      <w:pPr>
+        <w:pStyle w:val="ListParagraph"/>
+        <w:numPr>
+          <w:ilvl w:val="3"/>
+          <w:numId w:val="1"/>
+        </w:numPr>
+      </w:pPr>
+      <w:r>
+        <w:t>Sources:</w:t>
+      </w:r>
+    </w:p>
+    <w:p>
+      <w:pPr>
+        <w:pStyle w:val="ListParagraph"/>
+        <w:numPr>
+          <w:ilvl w:val="4"/>
+          <w:numId w:val="1"/>
+        </w:numPr>
+      </w:pPr>
+      <w:hyperlink r:id="rId20" w:history="1">
+        <w:r>
+          <w:rPr>
+            <w:rStyle w:val="Hyperlink"/>
+          </w:rPr>
+          <w:t>Efficient Structural Da</w:t>
+        </w:r>
+        <w:r>
+          <w:rPr>
+            <w:rStyle w:val="Hyperlink"/>
+          </w:rPr>
+          <w:t>m</w:t>
+        </w:r>
+        <w:r>
+          <w:rPr>
+            <w:rStyle w:val="Hyperlink"/>
+          </w:rPr>
+          <w:t>age Detection with Minimal Input Data: Leveraging Fewer Sensors and Addressing Model Uncertainties</w:t>
+        </w:r>
+      </w:hyperlink>
+    </w:p>
+    <w:p>
+      <w:pPr>
+        <w:pStyle w:val="ListParagraph"/>
+        <w:numPr>
+          <w:ilvl w:val="2"/>
+          <w:numId w:val="1"/>
+        </w:numPr>
+      </w:pPr>
+      <w:r>
+        <w:t xml:space="preserve">Acoustic </w:t>
+      </w:r>
+      <w:r>
+        <w:t>e</w:t>
+      </w:r>
+      <w:r>
+        <w:t xml:space="preserve">mission </w:t>
+      </w:r>
+      <w:r>
+        <w:t>s</w:t>
+      </w:r>
+      <w:r>
+        <w:t>ensors</w:t>
+      </w:r>
+    </w:p>
+    <w:p>
+      <w:pPr>
+        <w:pStyle w:val="ListParagraph"/>
+        <w:numPr>
+          <w:ilvl w:val="3"/>
+          <w:numId w:val="1"/>
+        </w:numPr>
+      </w:pPr>
+      <w:r>
+        <w:t>Locates cracks and defects in materials by measuring acoustic waves release</w:t>
       </w:r>
       <w:r>
         <w:t>d</w:t>
       </w:r>
       <w:r>
-        <w:t>egradation</w:t>
-      </w:r>
+        <w:t xml:space="preserve"> by</w:t>
+      </w:r>
+      <w:r>
+        <w:t xml:space="preserve"> high pressures or temperatures</w:t>
+      </w:r>
+    </w:p>
+    <w:p>
+      <w:pPr>
+        <w:pStyle w:val="ListParagraph"/>
+        <w:numPr>
+          <w:ilvl w:val="3"/>
+          <w:numId w:val="1"/>
+        </w:numPr>
+      </w:pPr>
+      <w:r>
+        <w:t>Sources:</w:t>
+      </w:r>
+    </w:p>
+    <w:p>
+      <w:pPr>
+        <w:pStyle w:val="ListParagraph"/>
+        <w:numPr>
+          <w:ilvl w:val="4"/>
+          <w:numId w:val="1"/>
+        </w:numPr>
+        <w:rPr>
+          <w:rStyle w:val="Hyperlink"/>
+          <w:color w:val="auto"/>
+          <w:u w:val="none"/>
+        </w:rPr>
+      </w:pPr>
+      <w:hyperlink r:id="rId21" w:history="1">
+        <w:r>
+          <w:rPr>
+            <w:rStyle w:val="Hyperlink"/>
+          </w:rPr>
+          <w:t xml:space="preserve">What Is </w:t>
+        </w:r>
+        <w:r>
+          <w:rPr>
+            <w:rStyle w:val="Hyperlink"/>
+          </w:rPr>
+          <w:t>A</w:t>
+        </w:r>
+        <w:r>
+          <w:rPr>
+            <w:rStyle w:val="Hyperlink"/>
+          </w:rPr>
+          <w:t>coustic Emission Testing? A Definitive Guide - TWI</w:t>
+        </w:r>
+      </w:hyperlink>
+    </w:p>
+    <w:p>
+      <w:pPr>
+        <w:pStyle w:val="ListParagraph"/>
+        <w:numPr>
+          <w:ilvl w:val="4"/>
+          <w:numId w:val="1"/>
+        </w:numPr>
+      </w:pPr>
+      <w:hyperlink r:id="rId22" w:history="1">
+        <w:r>
+          <w:rPr>
+            <w:rStyle w:val="Hyperlink"/>
+          </w:rPr>
+          <w:t>Acoustic emission testing (AET) - A Complete Guide</w:t>
+        </w:r>
+      </w:hyperlink>
     </w:p>
     <w:p>
       <w:pPr>
@@ -148,10 +808,10 @@
         </w:numPr>
       </w:pPr>
       <w:r>
-        <w:t>Temperature</w:t>
-      </w:r>
-      <w:r>
-        <w:t xml:space="preserve"> and heat</w:t>
+        <w:t>Pressure</w:t>
+      </w:r>
+      <w:r>
+        <w:t xml:space="preserve"> and stress</w:t>
       </w:r>
     </w:p>
     <w:p>
@@ -163,8 +823,112 @@
         </w:numPr>
       </w:pPr>
       <w:r>
-        <w:t>Thermocouple</w:t>
-      </w:r>
+        <w:t>Pressure sensors</w:t>
+      </w:r>
+    </w:p>
+    <w:p>
+      <w:pPr>
+        <w:pStyle w:val="ListParagraph"/>
+        <w:numPr>
+          <w:ilvl w:val="3"/>
+          <w:numId w:val="1"/>
+        </w:numPr>
+      </w:pPr>
+      <w:r>
+        <w:t>Measure</w:t>
+      </w:r>
+      <w:r>
+        <w:t xml:space="preserve"> fluid</w:t>
+      </w:r>
+      <w:r>
+        <w:t xml:space="preserve"> pressure by the deformation of a diaphragm- like </w:t>
+      </w:r>
+      <w:r>
+        <w:t xml:space="preserve">membrane </w:t>
+      </w:r>
+      <w:r>
+        <w:t>material’s strain</w:t>
+      </w:r>
+    </w:p>
+    <w:p>
+      <w:pPr>
+        <w:pStyle w:val="ListParagraph"/>
+        <w:numPr>
+          <w:ilvl w:val="3"/>
+          <w:numId w:val="1"/>
+        </w:numPr>
+      </w:pPr>
+      <w:r>
+        <w:t>Sources</w:t>
+      </w:r>
+      <w:r>
+        <w:t>:</w:t>
+      </w:r>
+    </w:p>
+    <w:p>
+      <w:pPr>
+        <w:pStyle w:val="ListParagraph"/>
+        <w:numPr>
+          <w:ilvl w:val="4"/>
+          <w:numId w:val="1"/>
+        </w:numPr>
+        <w:rPr>
+          <w:rStyle w:val="Hyperlink"/>
+          <w:color w:val="auto"/>
+          <w:u w:val="none"/>
+        </w:rPr>
+      </w:pPr>
+      <w:hyperlink r:id="rId23" w:history="1">
+        <w:r>
+          <w:rPr>
+            <w:rStyle w:val="Hyperlink"/>
+          </w:rPr>
+          <w:t>Advances</w:t>
+        </w:r>
+        <w:r>
+          <w:rPr>
+            <w:rStyle w:val="Hyperlink"/>
+          </w:rPr>
+          <w:t xml:space="preserve"> </w:t>
+        </w:r>
+        <w:r>
+          <w:rPr>
+            <w:rStyle w:val="Hyperlink"/>
+          </w:rPr>
+          <w:t>in high-performance MEMS pressure sensors: design, fabrication, and packaging | Microsystems &amp; Nanoengineering</w:t>
+        </w:r>
+      </w:hyperlink>
+    </w:p>
+    <w:p>
+      <w:pPr>
+        <w:pStyle w:val="ListParagraph"/>
+        <w:numPr>
+          <w:ilvl w:val="4"/>
+          <w:numId w:val="1"/>
+        </w:numPr>
+      </w:pPr>
+      <w:hyperlink r:id="rId24" w:history="1">
+        <w:r>
+          <w:rPr>
+            <w:rStyle w:val="Hyperlink"/>
+          </w:rPr>
+          <w:t xml:space="preserve">What Is </w:t>
+        </w:r>
+        <w:proofErr w:type="gramStart"/>
+        <w:r>
+          <w:rPr>
+            <w:rStyle w:val="Hyperlink"/>
+          </w:rPr>
+          <w:t>A</w:t>
+        </w:r>
+        <w:proofErr w:type="gramEnd"/>
+        <w:r>
+          <w:rPr>
+            <w:rStyle w:val="Hyperlink"/>
+          </w:rPr>
+          <w:t xml:space="preserve"> Pressure Sensor? Pressure Sensors Working Principle - Piping Technology System</w:t>
+        </w:r>
+      </w:hyperlink>
     </w:p>
     <w:p>
       <w:pPr>
@@ -175,13 +939,51 @@
         </w:numPr>
       </w:pPr>
       <w:r>
-        <w:t xml:space="preserve">Infrared </w:t>
-      </w:r>
-      <w:r>
-        <w:t>c</w:t>
-      </w:r>
-      <w:r>
-        <w:t>amera</w:t>
+        <w:t>Piezoelectric sensor</w:t>
+      </w:r>
+      <w:r>
+        <w:t>s</w:t>
+      </w:r>
+    </w:p>
+    <w:p>
+      <w:pPr>
+        <w:pStyle w:val="ListParagraph"/>
+        <w:numPr>
+          <w:ilvl w:val="3"/>
+          <w:numId w:val="1"/>
+        </w:numPr>
+      </w:pPr>
+      <w:r>
+        <w:t>Measure mechanical strain by using crystal that outputs corresponding voltage</w:t>
+      </w:r>
+    </w:p>
+    <w:p>
+      <w:pPr>
+        <w:pStyle w:val="ListParagraph"/>
+        <w:numPr>
+          <w:ilvl w:val="4"/>
+          <w:numId w:val="1"/>
+        </w:numPr>
+      </w:pPr>
+      <w:hyperlink r:id="rId25" w:history="1">
+        <w:r>
+          <w:rPr>
+            <w:rStyle w:val="Hyperlink"/>
+          </w:rPr>
+          <w:t>What is Piezoelectric Sensor - Construction, Working &amp; Applications</w:t>
+        </w:r>
+      </w:hyperlink>
+    </w:p>
+    <w:p>
+      <w:pPr>
+        <w:pStyle w:val="ListParagraph"/>
+        <w:numPr>
+          <w:ilvl w:val="1"/>
+          <w:numId w:val="1"/>
+        </w:numPr>
+      </w:pPr>
+      <w:r>
+        <w:t>Recession sensors</w:t>
       </w:r>
     </w:p>
     <w:p>
@@ -193,7 +995,46 @@
         </w:numPr>
       </w:pPr>
       <w:r>
-        <w:t>Heat sensors</w:t>
+        <w:t>Measure erosion of a material in extreme environments</w:t>
+      </w:r>
+      <w:r>
+        <w:t>, such as that of the Thermal Protection Systems (TPS) of spacecraft re-entry</w:t>
+      </w:r>
+    </w:p>
+    <w:p>
+      <w:pPr>
+        <w:pStyle w:val="ListParagraph"/>
+        <w:numPr>
+          <w:ilvl w:val="2"/>
+          <w:numId w:val="1"/>
+        </w:numPr>
+      </w:pPr>
+      <w:r>
+        <w:lastRenderedPageBreak/>
+        <w:t>Capacitive recession sensors measure how capacitance changes as</w:t>
+      </w:r>
+      <w:r>
+        <w:t xml:space="preserve"> dielectric </w:t>
+      </w:r>
+      <w:proofErr w:type="gramStart"/>
+      <w:r>
+        <w:t>is</w:t>
+      </w:r>
+      <w:proofErr w:type="gramEnd"/>
+      <w:r>
+        <w:t xml:space="preserve"> worn</w:t>
+      </w:r>
+    </w:p>
+    <w:p>
+      <w:pPr>
+        <w:pStyle w:val="ListParagraph"/>
+        <w:numPr>
+          <w:ilvl w:val="2"/>
+          <w:numId w:val="1"/>
+        </w:numPr>
+      </w:pPr>
+      <w:r>
+        <w:t>ARAD/HEAT sensors developed by NASA</w:t>
       </w:r>
     </w:p>
     <w:p>
@@ -204,26 +1045,48 @@
           <w:numId w:val="1"/>
         </w:numPr>
       </w:pPr>
-      <w:hyperlink r:id="rId9" w:history="1">
-        <w:r>
-          <w:rPr>
-            <w:rStyle w:val="Hyperlink"/>
-          </w:rPr>
-          <w:t>Heat flux sensors: the latest technologies</w:t>
-        </w:r>
-      </w:hyperlink>
-    </w:p>
-    <w:p>
-      <w:pPr>
-        <w:pStyle w:val="ListParagraph"/>
-        <w:numPr>
-          <w:ilvl w:val="1"/>
-          <w:numId w:val="1"/>
-        </w:numPr>
-      </w:pPr>
-      <w:r>
-        <w:t>Strain</w:t>
-      </w:r>
+      <w:hyperlink r:id="rId26" w:history="1">
+        <w:r>
+          <w:rPr>
+            <w:rStyle w:val="Hyperlink"/>
+          </w:rPr>
+          <w:t>Microsoft Word Viewer - 60518.docx</w:t>
+        </w:r>
+      </w:hyperlink>
+    </w:p>
+    <w:p>
+      <w:pPr>
+        <w:pStyle w:val="ListParagraph"/>
+        <w:numPr>
+          <w:ilvl w:val="3"/>
+          <w:numId w:val="1"/>
+        </w:numPr>
+      </w:pPr>
+      <w:hyperlink r:id="rId27" w:history="1">
+        <w:r>
+          <w:rPr>
+            <w:rStyle w:val="Hyperlink"/>
+          </w:rPr>
+          <w:t>(1) Current developments in future planetary probe sensors for TPS | Ed Martinez - Academia.edu</w:t>
+        </w:r>
+      </w:hyperlink>
+    </w:p>
+    <w:p>
+      <w:pPr>
+        <w:pStyle w:val="ListParagraph"/>
+        <w:numPr>
+          <w:ilvl w:val="3"/>
+          <w:numId w:val="1"/>
+        </w:numPr>
+      </w:pPr>
+      <w:hyperlink r:id="rId28" w:history="1">
+        <w:r>
+          <w:rPr>
+            <w:rStyle w:val="Hyperlink"/>
+          </w:rPr>
+          <w:t>(1) MIRKA2: Small Re-Entry Demonstrator for Advanced Miniaturized Sensors | Georg Herdrich - Academia.edu</w:t>
+        </w:r>
+      </w:hyperlink>
     </w:p>
     <w:p>
       <w:pPr>
@@ -233,15 +1096,51 @@
           <w:numId w:val="1"/>
         </w:numPr>
       </w:pPr>
-      <w:r>
-        <w:t xml:space="preserve">Strain </w:t>
-      </w:r>
-      <w:r>
-        <w:t>g</w:t>
-      </w:r>
-      <w:r>
-        <w:t>auge</w:t>
-      </w:r>
+      <w:proofErr w:type="spellStart"/>
+      <w:r>
+        <w:t>ReWiG</w:t>
+      </w:r>
+      <w:proofErr w:type="spellEnd"/>
+      <w:r>
+        <w:t xml:space="preserve"> sensor developed by ESA</w:t>
+      </w:r>
+    </w:p>
+    <w:p>
+      <w:pPr>
+        <w:pStyle w:val="ListParagraph"/>
+        <w:numPr>
+          <w:ilvl w:val="3"/>
+          <w:numId w:val="1"/>
+        </w:numPr>
+      </w:pPr>
+      <w:r>
+        <w:t>Measures resistance change of grid of wires as it is damaged over time</w:t>
+      </w:r>
+    </w:p>
+    <w:p>
+      <w:pPr>
+        <w:pStyle w:val="ListParagraph"/>
+        <w:numPr>
+          <w:ilvl w:val="3"/>
+          <w:numId w:val="1"/>
+        </w:numPr>
+      </w:pPr>
+      <w:hyperlink r:id="rId29" w:history="1">
+        <w:proofErr w:type="spellStart"/>
+        <w:r>
+          <w:rPr>
+            <w:rStyle w:val="Hyperlink"/>
+          </w:rPr>
+          <w:t>ReWiG</w:t>
+        </w:r>
+        <w:proofErr w:type="spellEnd"/>
+        <w:r>
+          <w:rPr>
+            <w:rStyle w:val="Hyperlink"/>
+          </w:rPr>
+          <w:t>: A Resistive Wire Grid TPS recession sensor | Nebula Public Library</w:t>
+        </w:r>
+      </w:hyperlink>
     </w:p>
     <w:p>
       <w:pPr>
@@ -252,19 +1151,7 @@
         </w:numPr>
       </w:pPr>
       <w:r>
-        <w:t xml:space="preserve">Optical </w:t>
-      </w:r>
-      <w:r>
-        <w:t>fibre</w:t>
-      </w:r>
-      <w:r>
-        <w:t xml:space="preserve"> </w:t>
-      </w:r>
-      <w:r>
-        <w:t>s</w:t>
-      </w:r>
-      <w:r>
-        <w:t>ensors</w:t>
+        <w:t>Sources:</w:t>
       </w:r>
     </w:p>
     <w:p>
@@ -275,99 +1162,14 @@
           <w:numId w:val="1"/>
         </w:numPr>
       </w:pPr>
-      <w:r>
-        <w:t>Sources:</w:t>
-      </w:r>
-    </w:p>
-    <w:p>
-      <w:pPr>
-        <w:pStyle w:val="ListParagraph"/>
-        <w:numPr>
-          <w:ilvl w:val="4"/>
-          <w:numId w:val="1"/>
-        </w:numPr>
-      </w:pPr>
-      <w:hyperlink r:id="rId10" w:history="1">
-        <w:r>
-          <w:rPr>
-            <w:rStyle w:val="Hyperlink"/>
-          </w:rPr>
-          <w:t>Optical Fiber Sensors: Working Principle, Applications, and Limitations - Elsherif - 2022 - Advanced Photonics Research - Wiley Online Library</w:t>
-        </w:r>
-      </w:hyperlink>
-    </w:p>
-    <w:p>
-      <w:pPr>
-        <w:pStyle w:val="ListParagraph"/>
-        <w:numPr>
-          <w:ilvl w:val="4"/>
-          <w:numId w:val="1"/>
-        </w:numPr>
-      </w:pPr>
-      <w:hyperlink r:id="rId11" w:history="1">
-        <w:r>
-          <w:rPr>
-            <w:rStyle w:val="Hyperlink"/>
-          </w:rPr>
-          <w:t>Functional Optical Fiber Sensors Detecting Imperceptible Physical/Chemical Changes for Smart Batteries | Nano-Micro Letters</w:t>
-        </w:r>
-      </w:hyperlink>
-    </w:p>
-    <w:p>
-      <w:pPr>
-        <w:pStyle w:val="ListParagraph"/>
-        <w:numPr>
-          <w:ilvl w:val="4"/>
-          <w:numId w:val="1"/>
-        </w:numPr>
-      </w:pPr>
-      <w:hyperlink r:id="rId12" w:history="1">
-        <w:r>
-          <w:rPr>
-            <w:rStyle w:val="Hyperlink"/>
-          </w:rPr>
-          <w:t>Microsoft Word - 01_Allil_final.docx</w:t>
-        </w:r>
-      </w:hyperlink>
-    </w:p>
-    <w:p>
-      <w:pPr>
-        <w:pStyle w:val="ListParagraph"/>
-        <w:numPr>
-          <w:ilvl w:val="1"/>
-          <w:numId w:val="1"/>
-        </w:numPr>
-      </w:pPr>
-      <w:r>
-        <w:t>Vibrations</w:t>
-      </w:r>
-      <w:r>
-        <w:t xml:space="preserve"> and </w:t>
-      </w:r>
-      <w:r>
-        <w:t>s</w:t>
-      </w:r>
-      <w:r>
-        <w:t>ound</w:t>
-      </w:r>
-    </w:p>
-    <w:p>
-      <w:pPr>
-        <w:pStyle w:val="ListParagraph"/>
-        <w:numPr>
-          <w:ilvl w:val="2"/>
-          <w:numId w:val="1"/>
-        </w:numPr>
-      </w:pPr>
-      <w:r>
-        <w:t xml:space="preserve">Vibration </w:t>
-      </w:r>
-      <w:r>
-        <w:t>s</w:t>
-      </w:r>
-      <w:r>
-        <w:t>ensors</w:t>
-      </w:r>
+      <w:hyperlink r:id="rId30" w:history="1">
+        <w:r>
+          <w:rPr>
+            <w:rStyle w:val="Hyperlink"/>
+          </w:rPr>
+          <w:t>IEEE Aero-Conference Big Sky-10192022.pdf</w:t>
+        </w:r>
+      </w:hyperlink>
     </w:p>
     <w:p>
       <w:pPr>
@@ -377,50 +1179,14 @@
           <w:numId w:val="1"/>
         </w:numPr>
       </w:pPr>
-      <w:r>
-        <w:t>Sources:</w:t>
-      </w:r>
-    </w:p>
-    <w:p>
-      <w:pPr>
-        <w:pStyle w:val="ListParagraph"/>
-        <w:numPr>
-          <w:ilvl w:val="4"/>
-          <w:numId w:val="1"/>
-        </w:numPr>
-      </w:pPr>
-      <w:hyperlink r:id="rId13" w:history="1">
-        <w:r>
-          <w:rPr>
-            <w:rStyle w:val="Hyperlink"/>
-          </w:rPr>
-          <w:t>Efficient Structural Damage Detection with Minimal Input Data: Leveraging Fewer Sensors and Addressing Model Uncertainties</w:t>
-        </w:r>
-      </w:hyperlink>
-    </w:p>
-    <w:p>
-      <w:pPr>
-        <w:pStyle w:val="ListParagraph"/>
-        <w:numPr>
-          <w:ilvl w:val="2"/>
-          <w:numId w:val="1"/>
-        </w:numPr>
-      </w:pPr>
-      <w:r>
-        <w:t xml:space="preserve">Acoustic </w:t>
-      </w:r>
-      <w:r>
-        <w:t>e</w:t>
-      </w:r>
-      <w:r>
-        <w:t xml:space="preserve">mission </w:t>
-      </w:r>
-      <w:r>
-        <w:t>s</w:t>
-      </w:r>
-      <w:r>
-        <w:t>ensors</w:t>
-      </w:r>
+      <w:hyperlink r:id="rId31" w:history="1">
+        <w:r>
+          <w:rPr>
+            <w:rStyle w:val="Hyperlink"/>
+          </w:rPr>
+          <w:t>Webinar 01312023-Final.pdf</w:t>
+        </w:r>
+      </w:hyperlink>
     </w:p>
     <w:p>
       <w:pPr>
@@ -430,59 +1196,14 @@
           <w:numId w:val="1"/>
         </w:numPr>
       </w:pPr>
-      <w:r>
-        <w:t>Sources:</w:t>
-      </w:r>
-    </w:p>
-    <w:p>
-      <w:pPr>
-        <w:pStyle w:val="ListParagraph"/>
-        <w:numPr>
-          <w:ilvl w:val="4"/>
-          <w:numId w:val="1"/>
-        </w:numPr>
-      </w:pPr>
-      <w:hyperlink r:id="rId14" w:history="1">
-        <w:r>
-          <w:rPr>
-            <w:rStyle w:val="Hyperlink"/>
-          </w:rPr>
-          <w:t>What Is Acoustic Emission Testing? A Definitive Guide - TWI</w:t>
-        </w:r>
-      </w:hyperlink>
-    </w:p>
-    <w:p>
-      <w:pPr>
-        <w:pStyle w:val="ListParagraph"/>
-        <w:numPr>
-          <w:ilvl w:val="1"/>
-          <w:numId w:val="1"/>
-        </w:numPr>
-      </w:pPr>
-      <w:r>
-        <w:t xml:space="preserve">Pressure </w:t>
-      </w:r>
-      <w:r>
-        <w:t>s</w:t>
-      </w:r>
-      <w:r>
-        <w:t>ensors</w:t>
-      </w:r>
-    </w:p>
-    <w:p>
-      <w:pPr>
-        <w:pStyle w:val="ListParagraph"/>
-        <w:numPr>
-          <w:ilvl w:val="2"/>
-          <w:numId w:val="1"/>
-        </w:numPr>
-      </w:pPr>
-      <w:r>
-        <w:t>Sources</w:t>
-      </w:r>
-      <w:r>
-        <w:t>:</w:t>
-      </w:r>
+      <w:hyperlink r:id="rId32" w:history="1">
+        <w:r>
+          <w:rPr>
+            <w:rStyle w:val="Hyperlink"/>
+          </w:rPr>
+          <w:t>Microsoft PowerPoint - 6thAblationWorkshop_Winter_seeding</w:t>
+        </w:r>
+      </w:hyperlink>
     </w:p>
     <w:p>
       <w:pPr>
@@ -491,125 +1212,13 @@
           <w:ilvl w:val="3"/>
           <w:numId w:val="1"/>
         </w:numPr>
-      </w:pPr>
-      <w:hyperlink r:id="rId15" w:history="1">
-        <w:r>
-          <w:rPr>
-            <w:rStyle w:val="Hyperlink"/>
-          </w:rPr>
-          <w:t>Advances in high-performance MEMS pressure sensors: design, fabrication, and packaging | Microsystems &amp; Nanoengineering</w:t>
-        </w:r>
-      </w:hyperlink>
-    </w:p>
-    <w:p>
-      <w:pPr>
-        <w:pStyle w:val="ListParagraph"/>
-        <w:numPr>
-          <w:ilvl w:val="1"/>
-          <w:numId w:val="1"/>
-        </w:numPr>
-      </w:pPr>
-      <w:r>
-        <w:t>Recession sensors</w:t>
-      </w:r>
-    </w:p>
-    <w:p>
-      <w:pPr>
-        <w:pStyle w:val="ListParagraph"/>
-        <w:numPr>
-          <w:ilvl w:val="2"/>
-          <w:numId w:val="1"/>
-        </w:numPr>
-      </w:pPr>
-      <w:r>
-        <w:lastRenderedPageBreak/>
-        <w:t>Measure erosion of a material in extreme environments</w:t>
-      </w:r>
-    </w:p>
-    <w:p>
-      <w:pPr>
-        <w:pStyle w:val="ListParagraph"/>
-        <w:numPr>
-          <w:ilvl w:val="2"/>
-          <w:numId w:val="1"/>
-        </w:numPr>
-      </w:pPr>
-      <w:r>
-        <w:t>Commonly used for ablative material testing</w:t>
-      </w:r>
-    </w:p>
-    <w:p>
-      <w:pPr>
-        <w:pStyle w:val="ListParagraph"/>
-        <w:numPr>
-          <w:ilvl w:val="2"/>
-          <w:numId w:val="1"/>
-        </w:numPr>
-      </w:pPr>
-      <w:r>
-        <w:t>Sources:</w:t>
-      </w:r>
-    </w:p>
-    <w:p>
-      <w:pPr>
-        <w:pStyle w:val="ListParagraph"/>
-        <w:numPr>
-          <w:ilvl w:val="3"/>
-          <w:numId w:val="1"/>
-        </w:numPr>
-      </w:pPr>
-      <w:hyperlink r:id="rId16" w:history="1">
-        <w:r>
-          <w:rPr>
-            <w:rStyle w:val="Hyperlink"/>
-          </w:rPr>
-          <w:t>IEEE Aero-Conference Big Sky-10192022.pdf</w:t>
-        </w:r>
-      </w:hyperlink>
-    </w:p>
-    <w:p>
-      <w:pPr>
-        <w:pStyle w:val="ListParagraph"/>
-        <w:numPr>
-          <w:ilvl w:val="3"/>
-          <w:numId w:val="1"/>
-        </w:numPr>
-      </w:pPr>
-      <w:hyperlink r:id="rId17" w:history="1">
-        <w:r>
-          <w:rPr>
-            <w:rStyle w:val="Hyperlink"/>
-          </w:rPr>
-          <w:t>Webinar 01312023-Final.pdf</w:t>
-        </w:r>
-      </w:hyperlink>
-    </w:p>
-    <w:p>
-      <w:pPr>
-        <w:pStyle w:val="ListParagraph"/>
-        <w:numPr>
-          <w:ilvl w:val="3"/>
-          <w:numId w:val="1"/>
-        </w:numPr>
-      </w:pPr>
-      <w:hyperlink r:id="rId18" w:history="1">
-        <w:r>
-          <w:rPr>
-            <w:rStyle w:val="Hyperlink"/>
-          </w:rPr>
-          <w:t>Microsoft PowerPoint - 6thAblationWorkshop_Winter_seeding</w:t>
-        </w:r>
-      </w:hyperlink>
-    </w:p>
-    <w:p>
-      <w:pPr>
-        <w:pStyle w:val="ListParagraph"/>
-        <w:numPr>
-          <w:ilvl w:val="3"/>
-          <w:numId w:val="1"/>
-        </w:numPr>
-      </w:pPr>
-      <w:hyperlink r:id="rId19" w:history="1">
+        <w:rPr>
+          <w:rStyle w:val="Hyperlink"/>
+          <w:color w:val="auto"/>
+          <w:u w:val="none"/>
+        </w:rPr>
+      </w:pPr>
+      <w:hyperlink r:id="rId33" w:history="1">
         <w:r>
           <w:rPr>
             <w:rStyle w:val="Hyperlink"/>
@@ -617,6 +1226,11 @@
           <w:t>Remote Recession Sensing of Ablative Heat Shield Materials - NASA Technical Reports Server (NTRS)</w:t>
         </w:r>
       </w:hyperlink>
+    </w:p>
+    <w:p>
+      <w:pPr>
+        <w:ind w:left="2520"/>
+      </w:pPr>
     </w:p>
     <w:sectPr>
       <w:pgSz w:w="11906" w:h="16838"/>

</xml_diff>

<commit_message>
Add recession sensor information
</commit_message>
<xml_diff>
--- a/Hani/Sensors Research.docx
+++ b/Hani/Sensors Research.docx
@@ -502,19 +502,7 @@
           <w:rPr>
             <w:rStyle w:val="Hyperlink"/>
           </w:rPr>
-          <w:t xml:space="preserve">Optical Fiber </w:t>
-        </w:r>
-        <w:r>
-          <w:rPr>
-            <w:rStyle w:val="Hyperlink"/>
-          </w:rPr>
-          <w:t>S</w:t>
-        </w:r>
-        <w:r>
-          <w:rPr>
-            <w:rStyle w:val="Hyperlink"/>
-          </w:rPr>
-          <w:t>ensors: Working Principle, Applications, and Limitations - Elsherif - 2022 - Advanced Photonics Research - Wiley Online Library</w:t>
+          <w:t>Optical Fiber Sensors: Working Principle, Applications, and Limitations - Elsherif - 2022 - Advanced Photonics Research - Wiley Online Library</w:t>
         </w:r>
       </w:hyperlink>
     </w:p>
@@ -548,31 +536,7 @@
           <w:rPr>
             <w:rStyle w:val="Hyperlink"/>
           </w:rPr>
-          <w:t>Microsoft Word</w:t>
-        </w:r>
-        <w:r>
-          <w:rPr>
-            <w:rStyle w:val="Hyperlink"/>
-          </w:rPr>
-          <w:t xml:space="preserve"> </w:t>
-        </w:r>
-        <w:r>
-          <w:rPr>
-            <w:rStyle w:val="Hyperlink"/>
-          </w:rPr>
-          <w:t>- 01_Allil_</w:t>
-        </w:r>
-        <w:r>
-          <w:rPr>
-            <w:rStyle w:val="Hyperlink"/>
-          </w:rPr>
-          <w:t>f</w:t>
-        </w:r>
-        <w:r>
-          <w:rPr>
-            <w:rStyle w:val="Hyperlink"/>
-          </w:rPr>
-          <w:t>inal.docx</w:t>
+          <w:t>Microsoft Word - 01_Allil_final.docx</w:t>
         </w:r>
       </w:hyperlink>
     </w:p>
@@ -675,19 +639,7 @@
           <w:rPr>
             <w:rStyle w:val="Hyperlink"/>
           </w:rPr>
-          <w:t>Efficient Structural Da</w:t>
-        </w:r>
-        <w:r>
-          <w:rPr>
-            <w:rStyle w:val="Hyperlink"/>
-          </w:rPr>
-          <w:t>m</w:t>
-        </w:r>
-        <w:r>
-          <w:rPr>
-            <w:rStyle w:val="Hyperlink"/>
-          </w:rPr>
-          <w:t>age Detection with Minimal Input Data: Leveraging Fewer Sensors and Addressing Model Uncertainties</w:t>
+          <w:t>Efficient Structural Damage Detection with Minimal Input Data: Leveraging Fewer Sensors and Addressing Model Uncertainties</w:t>
         </w:r>
       </w:hyperlink>
     </w:p>
@@ -766,19 +718,7 @@
           <w:rPr>
             <w:rStyle w:val="Hyperlink"/>
           </w:rPr>
-          <w:t xml:space="preserve">What Is </w:t>
-        </w:r>
-        <w:r>
-          <w:rPr>
-            <w:rStyle w:val="Hyperlink"/>
-          </w:rPr>
-          <w:t>A</w:t>
-        </w:r>
-        <w:r>
-          <w:rPr>
-            <w:rStyle w:val="Hyperlink"/>
-          </w:rPr>
-          <w:t>coustic Emission Testing? A Definitive Guide - TWI</w:t>
+          <w:t>What Is Acoustic Emission Testing? A Definitive Guide - TWI</w:t>
         </w:r>
       </w:hyperlink>
     </w:p>
@@ -883,19 +823,7 @@
           <w:rPr>
             <w:rStyle w:val="Hyperlink"/>
           </w:rPr>
-          <w:t>Advances</w:t>
-        </w:r>
-        <w:r>
-          <w:rPr>
-            <w:rStyle w:val="Hyperlink"/>
-          </w:rPr>
-          <w:t xml:space="preserve"> </w:t>
-        </w:r>
-        <w:r>
-          <w:rPr>
-            <w:rStyle w:val="Hyperlink"/>
-          </w:rPr>
-          <w:t>in high-performance MEMS pressure sensors: design, fabrication, and packaging | Microsystems &amp; Nanoengineering</w:t>
+          <w:t>Advances in high-performance MEMS pressure sensors: design, fabrication, and packaging | Microsystems &amp; Nanoengineering</w:t>
         </w:r>
       </w:hyperlink>
     </w:p>
@@ -939,10 +867,7 @@
         </w:numPr>
       </w:pPr>
       <w:r>
-        <w:t>Piezoelectric sensor</w:t>
-      </w:r>
-      <w:r>
-        <w:t>s</w:t>
+        <w:t>Piezoelectric sensors</w:t>
       </w:r>
     </w:p>
     <w:p>
@@ -1167,7 +1092,19 @@
           <w:rPr>
             <w:rStyle w:val="Hyperlink"/>
           </w:rPr>
-          <w:t>IEEE Aero-Conference Big Sky-10192022.pdf</w:t>
+          <w:t>IEEE Aero-Conference Big Sky-10192</w:t>
+        </w:r>
+        <w:r>
+          <w:rPr>
+            <w:rStyle w:val="Hyperlink"/>
+          </w:rPr>
+          <w:t>0</w:t>
+        </w:r>
+        <w:r>
+          <w:rPr>
+            <w:rStyle w:val="Hyperlink"/>
+          </w:rPr>
+          <w:t>22.pdf</w:t>
         </w:r>
       </w:hyperlink>
     </w:p>
@@ -1226,6 +1163,40 @@
           <w:t>Remote Recession Sensing of Ablative Heat Shield Materials - NASA Technical Reports Server (NTRS)</w:t>
         </w:r>
       </w:hyperlink>
+    </w:p>
+    <w:p>
+      <w:pPr>
+        <w:pStyle w:val="ListParagraph"/>
+        <w:numPr>
+          <w:ilvl w:val="3"/>
+          <w:numId w:val="1"/>
+        </w:numPr>
+      </w:pPr>
+      <w:hyperlink r:id="rId34" w:history="1">
+        <w:r>
+          <w:rPr>
+            <w:rStyle w:val="Hyperlink"/>
+          </w:rPr>
+          <w:t>251419.pdf</w:t>
+        </w:r>
+      </w:hyperlink>
+    </w:p>
+    <w:p>
+      <w:pPr>
+        <w:pStyle w:val="ListParagraph"/>
+        <w:numPr>
+          <w:ilvl w:val="4"/>
+          <w:numId w:val="1"/>
+        </w:numPr>
+        <w:rPr>
+          <w:rStyle w:val="Hyperlink"/>
+          <w:color w:val="auto"/>
+          <w:u w:val="none"/>
+        </w:rPr>
+      </w:pPr>
+      <w:r>
+        <w:t>Details number of recession sensor techniques</w:t>
+      </w:r>
     </w:p>
     <w:p>
       <w:pPr>

</xml_diff>